<commit_message>
fixed bug word paragraph
</commit_message>
<xml_diff>
--- a/public/formproject.docx
+++ b/public/formproject.docx
@@ -437,9 +437,8 @@
     <w:p>
       <w:pPr>
         <w:spacing w:after="0"/>
-        <w:jc w:val="thaiDistribute"/>
-        <w:rPr>
-          <w:rFonts w:ascii="TH SarabunPSK" w:hAnsi="TH SarabunPSK" w:cs="TH SarabunPSK"/>
+        <w:rPr>
+          <w:rFonts w:ascii="TH SarabunPSK" w:hAnsi="TH SarabunPSK" w:cs="TH SarabunPSK" w:hint="cs"/>
           <w:sz w:val="28"/>
           <w:cs/>
         </w:rPr>
@@ -617,7 +616,6 @@
     <w:p>
       <w:pPr>
         <w:spacing w:after="0"/>
-        <w:jc w:val="thaiDistribute"/>
         <w:rPr>
           <w:rFonts w:ascii="TH SarabunPSK" w:hAnsi="TH SarabunPSK" w:cs="TH SarabunPSK"/>
           <w:sz w:val="28"/>
@@ -732,7 +730,6 @@
     <w:p>
       <w:pPr>
         <w:spacing w:after="0"/>
-        <w:jc w:val="thaiDistribute"/>
         <w:rPr>
           <w:rFonts w:ascii="TH SarabunPSK" w:hAnsi="TH SarabunPSK" w:cs="TH SarabunPSK"/>
           <w:sz w:val="28"/>
@@ -806,7 +803,6 @@
     <w:p>
       <w:pPr>
         <w:spacing w:after="0"/>
-        <w:jc w:val="thaiDistribute"/>
         <w:rPr>
           <w:rFonts w:ascii="TH SarabunPSK" w:hAnsi="TH SarabunPSK" w:cs="TH SarabunPSK"/>
           <w:sz w:val="28"/>
@@ -876,7 +872,6 @@
     <w:p>
       <w:pPr>
         <w:spacing w:after="0"/>
-        <w:jc w:val="thaiDistribute"/>
         <w:rPr>
           <w:rFonts w:ascii="TH SarabunPSK" w:hAnsi="TH SarabunPSK" w:cs="TH SarabunPSK"/>
           <w:sz w:val="28"/>
@@ -1865,7 +1860,6 @@
     <w:p>
       <w:pPr>
         <w:spacing w:after="0"/>
-        <w:jc w:val="thaiDistribute"/>
         <w:rPr>
           <w:rFonts w:ascii="TH SarabunPSK" w:hAnsi="TH SarabunPSK" w:cs="TH SarabunPSK"/>
           <w:sz w:val="32"/>
@@ -3530,15 +3524,6 @@
 </file>
 
 <file path=customXml/item1.xml><?xml version="1.0" encoding="utf-8"?>
-<?mso-contentType ?>
-<FormTemplates xmlns="http://schemas.microsoft.com/sharepoint/v3/contenttype/forms">
-  <Display>DocumentLibraryForm</Display>
-  <Edit>DocumentLibraryForm</Edit>
-  <New>DocumentLibraryForm</New>
-</FormTemplates>
-</file>
-
-<file path=customXml/item2.xml><?xml version="1.0" encoding="utf-8"?>
 <ct:contentTypeSchema xmlns:ct="http://schemas.microsoft.com/office/2006/metadata/contentType" xmlns:ma="http://schemas.microsoft.com/office/2006/metadata/properties/metaAttributes" ct:_="" ma:_="" ma:contentTypeName="เอกสาร" ma:contentTypeID="0x010100600391A3DAC49342AE55EFD08DEEFEDD" ma:contentTypeVersion="12" ma:contentTypeDescription="สร้างเอกสารใหม่" ma:contentTypeScope="" ma:versionID="8fdd55d23a55897b1a9446b62c967ea0">
   <xsd:schema xmlns:xsd="http://www.w3.org/2001/XMLSchema" xmlns:xs="http://www.w3.org/2001/XMLSchema" xmlns:p="http://schemas.microsoft.com/office/2006/metadata/properties" xmlns:ns2="ff9149fc-d497-4d6d-a81b-f00bd794536f" xmlns:ns3="e9ac9886-f66a-4ecc-8a2c-df73ee0dfd3c" targetNamespace="http://schemas.microsoft.com/office/2006/metadata/properties" ma:root="true" ma:fieldsID="3119415e5f0f389462fdbad439b8e3da" ns2:_="" ns3:_="">
     <xsd:import namespace="ff9149fc-d497-4d6d-a81b-f00bd794536f"/>
@@ -3739,11 +3724,11 @@
 </ct:contentTypeSchema>
 </file>
 
-<file path=customXml/item3.xml><?xml version="1.0" encoding="utf-8"?>
+<file path=customXml/item2.xml><?xml version="1.0" encoding="utf-8"?>
 <b:Sources xmlns:b="http://schemas.openxmlformats.org/officeDocument/2006/bibliography" xmlns="http://schemas.openxmlformats.org/officeDocument/2006/bibliography" SelectedStyle="\APASixthEditionOfficeOnline.xsl" StyleName="APA" Version="6"/>
 </file>
 
-<file path=customXml/item4.xml><?xml version="1.0" encoding="utf-8"?>
+<file path=customXml/item3.xml><?xml version="1.0" encoding="utf-8"?>
 <p:properties xmlns:p="http://schemas.microsoft.com/office/2006/metadata/properties" xmlns:xsi="http://www.w3.org/2001/XMLSchema-instance" xmlns:pc="http://schemas.microsoft.com/office/infopath/2007/PartnerControls">
   <documentManagement>
     <TaxCatchAll xmlns="e9ac9886-f66a-4ecc-8a2c-df73ee0dfd3c" xsi:nil="true"/>
@@ -3754,15 +3739,16 @@
 </p:properties>
 </file>
 
-<file path=customXml/itemProps1.xml><?xml version="1.0" encoding="utf-8"?>
-<ds:datastoreItem xmlns:ds="http://schemas.openxmlformats.org/officeDocument/2006/customXml" ds:itemID="{A6F9882E-8474-4FB5-B17E-F451D569EEBE}">
-  <ds:schemaRefs>
-    <ds:schemaRef ds:uri="http://schemas.microsoft.com/sharepoint/v3/contenttype/forms"/>
-  </ds:schemaRefs>
-</ds:datastoreItem>
+<file path=customXml/item4.xml><?xml version="1.0" encoding="utf-8"?>
+<?mso-contentType ?>
+<FormTemplates xmlns="http://schemas.microsoft.com/sharepoint/v3/contenttype/forms">
+  <Display>DocumentLibraryForm</Display>
+  <Edit>DocumentLibraryForm</Edit>
+  <New>DocumentLibraryForm</New>
+</FormTemplates>
 </file>
 
-<file path=customXml/itemProps2.xml><?xml version="1.0" encoding="utf-8"?>
+<file path=customXml/itemProps1.xml><?xml version="1.0" encoding="utf-8"?>
 <ds:datastoreItem xmlns:ds="http://schemas.openxmlformats.org/officeDocument/2006/customXml" ds:itemID="{84DC6AB5-3452-4664-9A9C-731098CB0418}">
   <ds:schemaRefs>
     <ds:schemaRef ds:uri="http://schemas.microsoft.com/office/2006/metadata/contentType"/>
@@ -3781,7 +3767,7 @@
 </ds:datastoreItem>
 </file>
 
-<file path=customXml/itemProps3.xml><?xml version="1.0" encoding="utf-8"?>
+<file path=customXml/itemProps2.xml><?xml version="1.0" encoding="utf-8"?>
 <ds:datastoreItem xmlns:ds="http://schemas.openxmlformats.org/officeDocument/2006/customXml" ds:itemID="{BE9C7C23-CAD9-420B-9D11-6AE3A47425A7}">
   <ds:schemaRefs>
     <ds:schemaRef ds:uri="http://schemas.openxmlformats.org/officeDocument/2006/bibliography"/>
@@ -3789,7 +3775,7 @@
 </ds:datastoreItem>
 </file>
 
-<file path=customXml/itemProps4.xml><?xml version="1.0" encoding="utf-8"?>
+<file path=customXml/itemProps3.xml><?xml version="1.0" encoding="utf-8"?>
 <ds:datastoreItem xmlns:ds="http://schemas.openxmlformats.org/officeDocument/2006/customXml" ds:itemID="{FE3AC206-A04C-4585-BD2A-5A0F32A15619}">
   <ds:schemaRefs>
     <ds:schemaRef ds:uri="http://schemas.microsoft.com/office/2006/metadata/properties"/>
@@ -3798,4 +3784,12 @@
     <ds:schemaRef ds:uri="ff9149fc-d497-4d6d-a81b-f00bd794536f"/>
   </ds:schemaRefs>
 </ds:datastoreItem>
+</file>
+
+<file path=customXml/itemProps4.xml><?xml version="1.0" encoding="utf-8"?>
+<ds:datastoreItem xmlns:ds="http://schemas.openxmlformats.org/officeDocument/2006/customXml" ds:itemID="{A6F9882E-8474-4FB5-B17E-F451D569EEBE}">
+  <ds:schemaRefs>
+    <ds:schemaRef ds:uri="http://schemas.microsoft.com/sharepoint/v3/contenttype/forms"/>
+  </ds:schemaRefs>
+</ds:datastoreItem>
 </file>
</xml_diff>